<commit_message>
add PTVS project and standrization code snippet
</commit_message>
<xml_diff>
--- a/6-Perceptron and Neural Networks/Perceptron.docx
+++ b/6-Perceptron and Neural Networks/Perceptron.docx
@@ -2098,27 +2098,17 @@
       </w:pPr>
     </w:p>
     <w:p>
-      <w:pPr>
+      <w:r>
+        <w:t>S</w:t>
+      </w:r>
+      <w:r>
         <w:rPr>
           <w:rFonts w:hint="eastAsia"/>
         </w:rPr>
-      </w:pPr>
-      <w:r>
-        <w:t>S</w:t>
-      </w:r>
-      <w:r>
-        <w:rPr>
-          <w:rFonts w:hint="eastAsia"/>
-        </w:rPr>
         <w:t>ource code and training method can been in Perceptron.py and DecisionBoundary.py</w:t>
       </w:r>
     </w:p>
     <w:p>
-      <w:pPr>
-        <w:rPr>
-          <w:rFonts w:hint="eastAsia"/>
-        </w:rPr>
-      </w:pPr>
       <w:r>
         <w:rPr>
           <w:noProof/>
@@ -2161,11 +2151,6 @@
       </w:r>
     </w:p>
     <w:p>
-      <w:pPr>
-        <w:rPr>
-          <w:rFonts w:hint="eastAsia"/>
-        </w:rPr>
-      </w:pPr>
       <w:r>
         <w:rPr>
           <w:noProof/>
@@ -2207,22 +2192,35 @@
         </w:drawing>
       </w:r>
     </w:p>
-    <w:p>
-      <w:pPr>
-        <w:rPr>
-          <w:rFonts w:hint="eastAsia"/>
-        </w:rPr>
-      </w:pPr>
-    </w:p>
-    <w:p>
-      <w:pPr>
+    <w:p/>
+    <w:p>
+      <w:pPr>
+        <w:rPr>
+          <w:b/>
+          <w:sz w:val="28"/>
+          <w:szCs w:val="28"/>
+        </w:rPr>
+      </w:pPr>
+      <w:r>
         <w:rPr>
           <w:rFonts w:hint="eastAsia"/>
           <w:b/>
           <w:sz w:val="28"/>
           <w:szCs w:val="28"/>
         </w:rPr>
-      </w:pPr>
+        <w:lastRenderedPageBreak/>
+        <w:t>Adaptive linear neurons and the Convergence of learning</w:t>
+      </w:r>
+    </w:p>
+    <w:p>
+      <w:pPr>
+        <w:rPr>
+          <w:b/>
+          <w:sz w:val="28"/>
+          <w:szCs w:val="28"/>
+        </w:rPr>
+      </w:pPr>
+      <w:proofErr w:type="spellStart"/>
       <w:r>
         <w:rPr>
           <w:rFonts w:hint="eastAsia"/>
@@ -2230,19 +2228,18 @@
           <w:sz w:val="28"/>
           <w:szCs w:val="28"/>
         </w:rPr>
-        <w:lastRenderedPageBreak/>
-        <w:t>Adaptive linear neurons and the Convergence of learning</w:t>
-      </w:r>
-    </w:p>
-    <w:p>
-      <w:pPr>
+        <w:t>ADAptive</w:t>
+      </w:r>
+      <w:proofErr w:type="spellEnd"/>
+      <w:r>
         <w:rPr>
           <w:rFonts w:hint="eastAsia"/>
           <w:b/>
           <w:sz w:val="28"/>
           <w:szCs w:val="28"/>
         </w:rPr>
-      </w:pPr>
+        <w:t xml:space="preserve"> </w:t>
+      </w:r>
       <w:proofErr w:type="spellStart"/>
       <w:r>
         <w:rPr>
@@ -2251,7 +2248,7 @@
           <w:sz w:val="28"/>
           <w:szCs w:val="28"/>
         </w:rPr>
-        <w:t>ADAptive</w:t>
+        <w:t>LInear</w:t>
       </w:r>
       <w:proofErr w:type="spellEnd"/>
       <w:r>
@@ -2271,7 +2268,7 @@
           <w:sz w:val="28"/>
           <w:szCs w:val="28"/>
         </w:rPr>
-        <w:t>LInear</w:t>
+        <w:t>NEuron</w:t>
       </w:r>
       <w:proofErr w:type="spellEnd"/>
       <w:r>
@@ -2281,7 +2278,7 @@
           <w:sz w:val="28"/>
           <w:szCs w:val="28"/>
         </w:rPr>
-        <w:t xml:space="preserve"> </w:t>
+        <w:t xml:space="preserve"> (</w:t>
       </w:r>
       <w:proofErr w:type="spellStart"/>
       <w:r>
@@ -2291,7 +2288,7 @@
           <w:sz w:val="28"/>
           <w:szCs w:val="28"/>
         </w:rPr>
-        <w:t>NEuron</w:t>
+        <w:t>AdaLine</w:t>
       </w:r>
       <w:proofErr w:type="spellEnd"/>
       <w:r>
@@ -2301,9 +2298,8 @@
           <w:sz w:val="28"/>
           <w:szCs w:val="28"/>
         </w:rPr>
-        <w:t xml:space="preserve"> (</w:t>
-      </w:r>
-      <w:proofErr w:type="spellStart"/>
+        <w:t>)</w:t>
+      </w:r>
       <w:r>
         <w:rPr>
           <w:rFonts w:hint="eastAsia"/>
@@ -2311,32 +2307,12 @@
           <w:sz w:val="28"/>
           <w:szCs w:val="28"/>
         </w:rPr>
-        <w:t>AdaLine</w:t>
-      </w:r>
-      <w:proofErr w:type="spellEnd"/>
-      <w:r>
-        <w:rPr>
-          <w:rFonts w:hint="eastAsia"/>
-          <w:b/>
-          <w:sz w:val="28"/>
-          <w:szCs w:val="28"/>
-        </w:rPr>
-        <w:t>)</w:t>
-      </w:r>
-      <w:r>
-        <w:rPr>
-          <w:rFonts w:hint="eastAsia"/>
-          <w:b/>
-          <w:sz w:val="28"/>
-          <w:szCs w:val="28"/>
-        </w:rPr>
         <w:t>:</w:t>
       </w:r>
     </w:p>
     <w:p>
       <w:pPr>
         <w:rPr>
-          <w:rFonts w:hint="eastAsia"/>
           <w:szCs w:val="21"/>
         </w:rPr>
       </w:pPr>
@@ -2379,7 +2355,6 @@
     <w:p>
       <w:pPr>
         <w:rPr>
-          <w:rFonts w:hint="eastAsia"/>
           <w:szCs w:val="21"/>
         </w:rPr>
       </w:pPr>
@@ -2442,15 +2417,13 @@
     <w:p>
       <w:pPr>
         <w:rPr>
-          <w:rFonts w:hint="eastAsia"/>
-          <w:szCs w:val="21"/>
-        </w:rPr>
-      </w:pPr>
-    </w:p>
-    <w:p>
-      <w:pPr>
-        <w:rPr>
-          <w:rFonts w:hint="eastAsia"/>
+          <w:szCs w:val="21"/>
+        </w:rPr>
+      </w:pPr>
+    </w:p>
+    <w:p>
+      <w:pPr>
+        <w:rPr>
           <w:szCs w:val="21"/>
         </w:rPr>
       </w:pPr>
@@ -2733,29 +2706,27 @@
     <w:p>
       <w:pPr>
         <w:rPr>
+          <w:szCs w:val="21"/>
+        </w:rPr>
+      </w:pPr>
+    </w:p>
+    <w:p>
+      <w:pPr>
+        <w:rPr>
+          <w:szCs w:val="21"/>
+        </w:rPr>
+      </w:pPr>
+      <w:r>
+        <w:rPr>
+          <w:szCs w:val="21"/>
+        </w:rPr>
+        <w:t>C</w:t>
+      </w:r>
+      <w:r>
+        <w:rPr>
           <w:rFonts w:hint="eastAsia"/>
           <w:szCs w:val="21"/>
         </w:rPr>
-      </w:pPr>
-    </w:p>
-    <w:p>
-      <w:pPr>
-        <w:rPr>
-          <w:rFonts w:hint="eastAsia"/>
-          <w:szCs w:val="21"/>
-        </w:rPr>
-      </w:pPr>
-      <w:r>
-        <w:rPr>
-          <w:szCs w:val="21"/>
-        </w:rPr>
-        <w:t>C</w:t>
-      </w:r>
-      <w:r>
-        <w:rPr>
-          <w:rFonts w:hint="eastAsia"/>
-          <w:szCs w:val="21"/>
-        </w:rPr>
         <w:t>ost function: J = sum of squared errors (SSE) between the calculated outcome and the true class label</w:t>
       </w:r>
     </w:p>
@@ -2763,7 +2734,6 @@
       <w:pPr>
         <w:ind w:firstLineChars="900" w:firstLine="1890"/>
         <w:rPr>
-          <w:rFonts w:hint="eastAsia"/>
           <w:szCs w:val="21"/>
         </w:rPr>
       </w:pPr>
@@ -2812,7 +2782,6 @@
     <w:p>
       <w:pPr>
         <w:rPr>
-          <w:rFonts w:hint="eastAsia"/>
           <w:szCs w:val="21"/>
         </w:rPr>
       </w:pPr>
@@ -2839,7 +2808,6 @@
         </w:numPr>
         <w:ind w:firstLineChars="0"/>
         <w:rPr>
-          <w:rFonts w:hint="eastAsia"/>
           <w:szCs w:val="21"/>
         </w:rPr>
       </w:pPr>
@@ -2866,72 +2834,69 @@
         </w:numPr>
         <w:ind w:firstLineChars="0"/>
         <w:rPr>
+          <w:szCs w:val="21"/>
+        </w:rPr>
+      </w:pPr>
+      <w:r>
+        <w:rPr>
+          <w:szCs w:val="21"/>
+        </w:rPr>
+        <w:t>I</w:t>
+      </w:r>
+      <w:r>
+        <w:rPr>
           <w:rFonts w:hint="eastAsia"/>
           <w:szCs w:val="21"/>
         </w:rPr>
-      </w:pPr>
-      <w:r>
-        <w:rPr>
-          <w:szCs w:val="21"/>
-        </w:rPr>
-        <w:t>I</w:t>
+        <w:t xml:space="preserve">s convex. </w:t>
+      </w:r>
+      <w:r>
+        <w:rPr>
+          <w:szCs w:val="21"/>
+        </w:rPr>
+        <w:t>T</w:t>
       </w:r>
       <w:r>
         <w:rPr>
           <w:rFonts w:hint="eastAsia"/>
           <w:szCs w:val="21"/>
         </w:rPr>
-        <w:t xml:space="preserve">s convex. </w:t>
-      </w:r>
-      <w:r>
-        <w:rPr>
-          <w:szCs w:val="21"/>
-        </w:rPr>
-        <w:t>T</w:t>
-      </w:r>
+        <w:t xml:space="preserve">hus we can use a </w:t>
+      </w:r>
+      <w:proofErr w:type="gramStart"/>
       <w:r>
         <w:rPr>
           <w:rFonts w:hint="eastAsia"/>
           <w:szCs w:val="21"/>
         </w:rPr>
-        <w:t xml:space="preserve">hus we can use a </w:t>
-      </w:r>
-      <w:proofErr w:type="gramStart"/>
+        <w:t>simple ,</w:t>
+      </w:r>
+      <w:proofErr w:type="gramEnd"/>
       <w:r>
         <w:rPr>
           <w:rFonts w:hint="eastAsia"/>
           <w:szCs w:val="21"/>
         </w:rPr>
-        <w:t>simple ,</w:t>
-      </w:r>
-      <w:proofErr w:type="gramEnd"/>
+        <w:t xml:space="preserve"> yet powerful, optimization algorithm called gradient descent to find the weights that minimize our cost function to classify the samples in the Iris dataset.</w:t>
+      </w:r>
+    </w:p>
+    <w:p>
+      <w:pPr>
+        <w:rPr>
+          <w:szCs w:val="21"/>
+        </w:rPr>
+      </w:pPr>
       <w:r>
         <w:rPr>
           <w:rFonts w:hint="eastAsia"/>
           <w:szCs w:val="21"/>
         </w:rPr>
-        <w:t xml:space="preserve"> yet powerful, optimization algorithm called gradient descent to find the weights that minimize our cost function to classify the samples in the Iris dataset.</w:t>
-      </w:r>
-    </w:p>
-    <w:p>
-      <w:pPr>
-        <w:rPr>
-          <w:rFonts w:hint="eastAsia"/>
-          <w:szCs w:val="21"/>
-        </w:rPr>
-      </w:pPr>
-      <w:r>
-        <w:rPr>
-          <w:rFonts w:hint="eastAsia"/>
-          <w:szCs w:val="21"/>
-        </w:rPr>
         <w:t>Gradient descent can be illustrated as follow:</w:t>
       </w:r>
     </w:p>
     <w:p>
       <w:pPr>
         <w:rPr>
-          <w:rFonts w:hint="eastAsia"/>
           <w:szCs w:val="21"/>
         </w:rPr>
       </w:pPr>
@@ -2979,7 +2944,6 @@
     <w:p>
       <w:pPr>
         <w:rPr>
-          <w:rFonts w:hint="eastAsia"/>
           <w:szCs w:val="21"/>
         </w:rPr>
       </w:pPr>
@@ -3363,7 +3327,6 @@
     <w:p>
       <w:pPr>
         <w:rPr>
-          <w:rFonts w:hint="eastAsia"/>
           <w:szCs w:val="21"/>
         </w:rPr>
       </w:pPr>
@@ -3411,15 +3374,13 @@
     <w:p>
       <w:pPr>
         <w:rPr>
-          <w:rFonts w:hint="eastAsia"/>
-          <w:szCs w:val="21"/>
-        </w:rPr>
-      </w:pPr>
-    </w:p>
-    <w:p>
-      <w:pPr>
-        <w:rPr>
-          <w:rFonts w:hint="eastAsia"/>
+          <w:szCs w:val="21"/>
+        </w:rPr>
+      </w:pPr>
+    </w:p>
+    <w:p>
+      <w:pPr>
+        <w:rPr>
           <w:szCs w:val="21"/>
         </w:rPr>
       </w:pPr>
@@ -3446,7 +3407,6 @@
         </w:numPr>
         <w:ind w:firstLineChars="0"/>
         <w:rPr>
-          <w:rFonts w:hint="eastAsia"/>
           <w:szCs w:val="21"/>
         </w:rPr>
       </w:pPr>
@@ -3590,7 +3550,6 @@
         </w:numPr>
         <w:ind w:firstLineChars="0"/>
         <w:rPr>
-          <w:rFonts w:hint="eastAsia"/>
           <w:szCs w:val="21"/>
         </w:rPr>
       </w:pPr>
@@ -3613,7 +3572,6 @@
         <w:pStyle w:val="a6"/>
         <w:ind w:left="360" w:firstLineChars="0" w:firstLine="0"/>
         <w:rPr>
-          <w:rFonts w:hint="eastAsia"/>
           <w:szCs w:val="21"/>
         </w:rPr>
       </w:pPr>
@@ -3623,52 +3581,49 @@
         <w:pStyle w:val="a6"/>
         <w:ind w:left="360" w:firstLineChars="0" w:firstLine="0"/>
         <w:rPr>
+          <w:szCs w:val="21"/>
+        </w:rPr>
+      </w:pPr>
+    </w:p>
+    <w:p>
+      <w:pPr>
+        <w:rPr>
+          <w:szCs w:val="21"/>
+        </w:rPr>
+      </w:pPr>
+      <w:r>
+        <w:rPr>
           <w:rFonts w:hint="eastAsia"/>
           <w:szCs w:val="21"/>
         </w:rPr>
-      </w:pPr>
-    </w:p>
-    <w:p>
-      <w:pPr>
+        <w:t>Python implemented Adaptive Linear Neuron:</w:t>
+      </w:r>
+    </w:p>
+    <w:p>
+      <w:pPr>
+        <w:rPr>
+          <w:szCs w:val="21"/>
+        </w:rPr>
+      </w:pPr>
+      <w:r>
+        <w:rPr>
+          <w:szCs w:val="21"/>
+        </w:rPr>
+        <w:t>S</w:t>
+      </w:r>
+      <w:r>
         <w:rPr>
           <w:rFonts w:hint="eastAsia"/>
           <w:szCs w:val="21"/>
         </w:rPr>
-      </w:pPr>
+        <w:t xml:space="preserve">ource </w:t>
+      </w:r>
+      <w:proofErr w:type="gramStart"/>
       <w:r>
         <w:rPr>
           <w:rFonts w:hint="eastAsia"/>
           <w:szCs w:val="21"/>
         </w:rPr>
-        <w:t>Python implemented Adaptive Linear Neuron:</w:t>
-      </w:r>
-    </w:p>
-    <w:p>
-      <w:pPr>
-        <w:rPr>
-          <w:rFonts w:hint="eastAsia"/>
-          <w:szCs w:val="21"/>
-        </w:rPr>
-      </w:pPr>
-      <w:r>
-        <w:rPr>
-          <w:szCs w:val="21"/>
-        </w:rPr>
-        <w:t>S</w:t>
-      </w:r>
-      <w:r>
-        <w:rPr>
-          <w:rFonts w:hint="eastAsia"/>
-          <w:szCs w:val="21"/>
-        </w:rPr>
-        <w:t xml:space="preserve">ource </w:t>
-      </w:r>
-      <w:proofErr w:type="gramStart"/>
-      <w:r>
-        <w:rPr>
-          <w:rFonts w:hint="eastAsia"/>
-          <w:szCs w:val="21"/>
-        </w:rPr>
         <w:t>code :AdalineGD.py</w:t>
       </w:r>
       <w:proofErr w:type="gramEnd"/>
@@ -3676,7 +3631,6 @@
     <w:p>
       <w:pPr>
         <w:rPr>
-          <w:rFonts w:hint="eastAsia"/>
           <w:szCs w:val="21"/>
         </w:rPr>
       </w:pPr>
@@ -3843,15 +3797,7 @@
           <w:color w:val="000000"/>
           <w:sz w:val="22"/>
         </w:rPr>
-        <w:t xml:space="preserve">plot the cost against the number </w:t>
-      </w:r>
-      <w:r>
-        <w:rPr>
-          <w:rFonts w:ascii="BookAntiqua" w:hAnsi="BookAntiqua"/>
-          <w:color w:val="000000"/>
-          <w:sz w:val="22"/>
-        </w:rPr>
-        <w:t>of epochs for two different</w:t>
+        <w:t>plot the cost against the number of epochs for two different</w:t>
       </w:r>
       <w:r>
         <w:rPr>
@@ -4560,7 +4506,6 @@
     <w:p>
       <w:pPr>
         <w:rPr>
-          <w:rFonts w:hint="eastAsia"/>
           <w:szCs w:val="21"/>
         </w:rPr>
       </w:pPr>
@@ -4619,7 +4564,32 @@
           <w:color w:val="000000"/>
           <w:sz w:val="22"/>
         </w:rPr>
-        <w:t>The left chart shows what co</w:t>
+        <w:t>The left chart shows what could happen if we choose a learning</w:t>
+      </w:r>
+      <w:r>
+        <w:rPr>
+          <w:rFonts w:ascii="BookAntiqua" w:hAnsi="BookAntiqua"/>
+          <w:color w:val="000000"/>
+          <w:sz w:val="22"/>
+        </w:rPr>
+        <w:br/>
+      </w:r>
+      <w:r>
+        <w:rPr>
+          <w:rFonts w:ascii="BookAntiqua" w:hAnsi="BookAntiqua"/>
+          <w:color w:val="000000"/>
+          <w:sz w:val="22"/>
+        </w:rPr>
+        <w:lastRenderedPageBreak/>
+        <w:t>rate that is too large—instead of minimizing the cost function, the error becomes</w:t>
+      </w:r>
+      <w:r>
+        <w:rPr>
+          <w:rFonts w:ascii="BookAntiqua" w:hAnsi="BookAntiqua" w:hint="eastAsia"/>
+          <w:color w:val="000000"/>
+          <w:sz w:val="22"/>
+        </w:rPr>
+        <w:t xml:space="preserve"> </w:t>
       </w:r>
       <w:bookmarkStart w:id="0" w:name="_GoBack"/>
       <w:bookmarkEnd w:id="0"/>
@@ -4629,32 +4599,6 @@
           <w:color w:val="000000"/>
           <w:sz w:val="22"/>
         </w:rPr>
-        <w:t>uld happen if we choose a learning</w:t>
-      </w:r>
-      <w:r>
-        <w:rPr>
-          <w:rFonts w:ascii="BookAntiqua" w:hAnsi="BookAntiqua"/>
-          <w:color w:val="000000"/>
-          <w:sz w:val="22"/>
-        </w:rPr>
-        <w:br/>
-      </w:r>
-      <w:r>
-        <w:rPr>
-          <w:rFonts w:ascii="BookAntiqua" w:hAnsi="BookAntiqua"/>
-          <w:color w:val="000000"/>
-          <w:sz w:val="22"/>
-        </w:rPr>
-        <w:lastRenderedPageBreak/>
-        <w:t>rate that is too large—instead of minimizing the cost function, the error becomes</w:t>
-      </w:r>
-      <w:r>
-        <w:rPr>
-          <w:rFonts w:ascii="BookAntiqua" w:hAnsi="BookAntiqua"/>
-          <w:color w:val="000000"/>
-          <w:sz w:val="22"/>
-        </w:rPr>
-        <w:br/>
         <w:t xml:space="preserve">larger in every epoch because we </w:t>
       </w:r>
       <w:r>
@@ -5040,10 +4984,833 @@
     </w:p>
     <w:p>
       <w:pPr>
-        <w:rPr>
-          <w:szCs w:val="21"/>
-        </w:rPr>
-      </w:pPr>
+        <w:autoSpaceDE w:val="0"/>
+        <w:autoSpaceDN w:val="0"/>
+        <w:adjustRightInd w:val="0"/>
+        <w:jc w:val="left"/>
+        <w:rPr>
+          <w:rFonts w:ascii="NSimSun" w:hAnsi="NSimSun" w:cs="NSimSun"/>
+          <w:color w:val="DCDCDC"/>
+          <w:kern w:val="0"/>
+          <w:sz w:val="19"/>
+          <w:szCs w:val="19"/>
+          <w:highlight w:val="black"/>
+        </w:rPr>
+      </w:pPr>
+      <w:r>
+        <w:rPr>
+          <w:rFonts w:ascii="NSimSun" w:hAnsi="NSimSun" w:cs="NSimSun"/>
+          <w:color w:val="DCDCDC"/>
+          <w:kern w:val="0"/>
+          <w:sz w:val="19"/>
+          <w:szCs w:val="19"/>
+          <w:highlight w:val="black"/>
+        </w:rPr>
+        <w:t xml:space="preserve">&gt;&gt;&gt; </w:t>
+      </w:r>
+      <w:proofErr w:type="spellStart"/>
+      <w:r>
+        <w:rPr>
+          <w:rFonts w:ascii="NSimSun" w:hAnsi="NSimSun" w:cs="NSimSun"/>
+          <w:color w:val="DCDCDC"/>
+          <w:kern w:val="0"/>
+          <w:sz w:val="19"/>
+          <w:szCs w:val="19"/>
+          <w:highlight w:val="black"/>
+        </w:rPr>
+        <w:t>X_std</w:t>
+      </w:r>
+      <w:proofErr w:type="spellEnd"/>
+      <w:r>
+        <w:rPr>
+          <w:rFonts w:ascii="NSimSun" w:hAnsi="NSimSun" w:cs="NSimSun"/>
+          <w:color w:val="DCDCDC"/>
+          <w:kern w:val="0"/>
+          <w:sz w:val="19"/>
+          <w:szCs w:val="19"/>
+          <w:highlight w:val="black"/>
+        </w:rPr>
+        <w:t xml:space="preserve"> </w:t>
+      </w:r>
+      <w:r>
+        <w:rPr>
+          <w:rFonts w:ascii="NSimSun" w:hAnsi="NSimSun" w:cs="NSimSun"/>
+          <w:color w:val="B4B4B4"/>
+          <w:kern w:val="0"/>
+          <w:sz w:val="19"/>
+          <w:szCs w:val="19"/>
+          <w:highlight w:val="black"/>
+        </w:rPr>
+        <w:t>=</w:t>
+      </w:r>
+      <w:r>
+        <w:rPr>
+          <w:rFonts w:ascii="NSimSun" w:hAnsi="NSimSun" w:cs="NSimSun"/>
+          <w:color w:val="DCDCDC"/>
+          <w:kern w:val="0"/>
+          <w:sz w:val="19"/>
+          <w:szCs w:val="19"/>
+          <w:highlight w:val="black"/>
+        </w:rPr>
+        <w:t xml:space="preserve"> </w:t>
+      </w:r>
+      <w:proofErr w:type="spellStart"/>
+      <w:r>
+        <w:rPr>
+          <w:rFonts w:ascii="NSimSun" w:hAnsi="NSimSun" w:cs="NSimSun"/>
+          <w:color w:val="DCDCDC"/>
+          <w:kern w:val="0"/>
+          <w:sz w:val="19"/>
+          <w:szCs w:val="19"/>
+          <w:highlight w:val="black"/>
+        </w:rPr>
+        <w:t>np</w:t>
+      </w:r>
+      <w:r>
+        <w:rPr>
+          <w:rFonts w:ascii="NSimSun" w:hAnsi="NSimSun" w:cs="NSimSun"/>
+          <w:color w:val="B4B4B4"/>
+          <w:kern w:val="0"/>
+          <w:sz w:val="19"/>
+          <w:szCs w:val="19"/>
+          <w:highlight w:val="black"/>
+        </w:rPr>
+        <w:t>.</w:t>
+      </w:r>
+      <w:r>
+        <w:rPr>
+          <w:rFonts w:ascii="NSimSun" w:hAnsi="NSimSun" w:cs="NSimSun"/>
+          <w:color w:val="DCDCDC"/>
+          <w:kern w:val="0"/>
+          <w:sz w:val="19"/>
+          <w:szCs w:val="19"/>
+          <w:highlight w:val="black"/>
+        </w:rPr>
+        <w:t>copy</w:t>
+      </w:r>
+      <w:proofErr w:type="spellEnd"/>
+      <w:r>
+        <w:rPr>
+          <w:rFonts w:ascii="NSimSun" w:hAnsi="NSimSun" w:cs="NSimSun"/>
+          <w:color w:val="B4B4B4"/>
+          <w:kern w:val="0"/>
+          <w:sz w:val="19"/>
+          <w:szCs w:val="19"/>
+          <w:highlight w:val="black"/>
+        </w:rPr>
+        <w:t>(</w:t>
+      </w:r>
+      <w:r>
+        <w:rPr>
+          <w:rFonts w:ascii="NSimSun" w:hAnsi="NSimSun" w:cs="NSimSun"/>
+          <w:color w:val="DCDCDC"/>
+          <w:kern w:val="0"/>
+          <w:sz w:val="19"/>
+          <w:szCs w:val="19"/>
+          <w:highlight w:val="black"/>
+        </w:rPr>
+        <w:t>X</w:t>
+      </w:r>
+      <w:r>
+        <w:rPr>
+          <w:rFonts w:ascii="NSimSun" w:hAnsi="NSimSun" w:cs="NSimSun"/>
+          <w:color w:val="B4B4B4"/>
+          <w:kern w:val="0"/>
+          <w:sz w:val="19"/>
+          <w:szCs w:val="19"/>
+          <w:highlight w:val="black"/>
+        </w:rPr>
+        <w:t>)</w:t>
+      </w:r>
+    </w:p>
+    <w:p>
+      <w:pPr>
+        <w:autoSpaceDE w:val="0"/>
+        <w:autoSpaceDN w:val="0"/>
+        <w:adjustRightInd w:val="0"/>
+        <w:jc w:val="left"/>
+        <w:rPr>
+          <w:rFonts w:ascii="NSimSun" w:hAnsi="NSimSun" w:cs="NSimSun"/>
+          <w:color w:val="DCDCDC"/>
+          <w:kern w:val="0"/>
+          <w:sz w:val="19"/>
+          <w:szCs w:val="19"/>
+          <w:highlight w:val="black"/>
+        </w:rPr>
+      </w:pPr>
+      <w:r>
+        <w:rPr>
+          <w:rFonts w:ascii="NSimSun" w:hAnsi="NSimSun" w:cs="NSimSun"/>
+          <w:color w:val="DCDCDC"/>
+          <w:kern w:val="0"/>
+          <w:sz w:val="19"/>
+          <w:szCs w:val="19"/>
+          <w:highlight w:val="black"/>
+        </w:rPr>
+        <w:t xml:space="preserve">&gt;&gt;&gt; </w:t>
+      </w:r>
+      <w:proofErr w:type="spellStart"/>
+      <w:r>
+        <w:rPr>
+          <w:rFonts w:ascii="NSimSun" w:hAnsi="NSimSun" w:cs="NSimSun"/>
+          <w:color w:val="DCDCDC"/>
+          <w:kern w:val="0"/>
+          <w:sz w:val="19"/>
+          <w:szCs w:val="19"/>
+          <w:highlight w:val="black"/>
+        </w:rPr>
+        <w:t>X_std</w:t>
+      </w:r>
+      <w:proofErr w:type="spellEnd"/>
+      <w:r>
+        <w:rPr>
+          <w:rFonts w:ascii="NSimSun" w:hAnsi="NSimSun" w:cs="NSimSun"/>
+          <w:color w:val="B4B4B4"/>
+          <w:kern w:val="0"/>
+          <w:sz w:val="19"/>
+          <w:szCs w:val="19"/>
+          <w:highlight w:val="black"/>
+        </w:rPr>
+        <w:t>[:,</w:t>
+      </w:r>
+      <w:r>
+        <w:rPr>
+          <w:rFonts w:ascii="NSimSun" w:hAnsi="NSimSun" w:cs="NSimSun"/>
+          <w:color w:val="B5CEA8"/>
+          <w:kern w:val="0"/>
+          <w:sz w:val="19"/>
+          <w:szCs w:val="19"/>
+          <w:highlight w:val="black"/>
+        </w:rPr>
+        <w:t>0</w:t>
+      </w:r>
+      <w:r>
+        <w:rPr>
+          <w:rFonts w:ascii="NSimSun" w:hAnsi="NSimSun" w:cs="NSimSun"/>
+          <w:color w:val="B4B4B4"/>
+          <w:kern w:val="0"/>
+          <w:sz w:val="19"/>
+          <w:szCs w:val="19"/>
+          <w:highlight w:val="black"/>
+        </w:rPr>
+        <w:t>]</w:t>
+      </w:r>
+      <w:r>
+        <w:rPr>
+          <w:rFonts w:ascii="NSimSun" w:hAnsi="NSimSun" w:cs="NSimSun"/>
+          <w:color w:val="DCDCDC"/>
+          <w:kern w:val="0"/>
+          <w:sz w:val="19"/>
+          <w:szCs w:val="19"/>
+          <w:highlight w:val="black"/>
+        </w:rPr>
+        <w:t xml:space="preserve"> </w:t>
+      </w:r>
+      <w:r>
+        <w:rPr>
+          <w:rFonts w:ascii="NSimSun" w:hAnsi="NSimSun" w:cs="NSimSun"/>
+          <w:color w:val="B4B4B4"/>
+          <w:kern w:val="0"/>
+          <w:sz w:val="19"/>
+          <w:szCs w:val="19"/>
+          <w:highlight w:val="black"/>
+        </w:rPr>
+        <w:t>=</w:t>
+      </w:r>
+      <w:r>
+        <w:rPr>
+          <w:rFonts w:ascii="NSimSun" w:hAnsi="NSimSun" w:cs="NSimSun"/>
+          <w:color w:val="DCDCDC"/>
+          <w:kern w:val="0"/>
+          <w:sz w:val="19"/>
+          <w:szCs w:val="19"/>
+          <w:highlight w:val="black"/>
+        </w:rPr>
+        <w:t xml:space="preserve"> </w:t>
+      </w:r>
+      <w:r>
+        <w:rPr>
+          <w:rFonts w:ascii="NSimSun" w:hAnsi="NSimSun" w:cs="NSimSun"/>
+          <w:color w:val="B4B4B4"/>
+          <w:kern w:val="0"/>
+          <w:sz w:val="19"/>
+          <w:szCs w:val="19"/>
+          <w:highlight w:val="black"/>
+        </w:rPr>
+        <w:t>(</w:t>
+      </w:r>
+      <w:r>
+        <w:rPr>
+          <w:rFonts w:ascii="NSimSun" w:hAnsi="NSimSun" w:cs="NSimSun"/>
+          <w:color w:val="DCDCDC"/>
+          <w:kern w:val="0"/>
+          <w:sz w:val="19"/>
+          <w:szCs w:val="19"/>
+          <w:highlight w:val="black"/>
+        </w:rPr>
+        <w:t>X</w:t>
+      </w:r>
+      <w:r>
+        <w:rPr>
+          <w:rFonts w:ascii="NSimSun" w:hAnsi="NSimSun" w:cs="NSimSun"/>
+          <w:color w:val="B4B4B4"/>
+          <w:kern w:val="0"/>
+          <w:sz w:val="19"/>
+          <w:szCs w:val="19"/>
+          <w:highlight w:val="black"/>
+        </w:rPr>
+        <w:t>[:,</w:t>
+      </w:r>
+      <w:r>
+        <w:rPr>
+          <w:rFonts w:ascii="NSimSun" w:hAnsi="NSimSun" w:cs="NSimSun"/>
+          <w:color w:val="B5CEA8"/>
+          <w:kern w:val="0"/>
+          <w:sz w:val="19"/>
+          <w:szCs w:val="19"/>
+          <w:highlight w:val="black"/>
+        </w:rPr>
+        <w:t>0</w:t>
+      </w:r>
+      <w:r>
+        <w:rPr>
+          <w:rFonts w:ascii="NSimSun" w:hAnsi="NSimSun" w:cs="NSimSun"/>
+          <w:color w:val="B4B4B4"/>
+          <w:kern w:val="0"/>
+          <w:sz w:val="19"/>
+          <w:szCs w:val="19"/>
+          <w:highlight w:val="black"/>
+        </w:rPr>
+        <w:t>]-</w:t>
+      </w:r>
+      <w:r>
+        <w:rPr>
+          <w:rFonts w:ascii="NSimSun" w:hAnsi="NSimSun" w:cs="NSimSun"/>
+          <w:color w:val="DCDCDC"/>
+          <w:kern w:val="0"/>
+          <w:sz w:val="19"/>
+          <w:szCs w:val="19"/>
+          <w:highlight w:val="black"/>
+        </w:rPr>
+        <w:t>X</w:t>
+      </w:r>
+      <w:r>
+        <w:rPr>
+          <w:rFonts w:ascii="NSimSun" w:hAnsi="NSimSun" w:cs="NSimSun"/>
+          <w:color w:val="B4B4B4"/>
+          <w:kern w:val="0"/>
+          <w:sz w:val="19"/>
+          <w:szCs w:val="19"/>
+          <w:highlight w:val="black"/>
+        </w:rPr>
+        <w:t>[:,</w:t>
+      </w:r>
+      <w:r>
+        <w:rPr>
+          <w:rFonts w:ascii="NSimSun" w:hAnsi="NSimSun" w:cs="NSimSun"/>
+          <w:color w:val="B5CEA8"/>
+          <w:kern w:val="0"/>
+          <w:sz w:val="19"/>
+          <w:szCs w:val="19"/>
+          <w:highlight w:val="black"/>
+        </w:rPr>
+        <w:t>0</w:t>
+      </w:r>
+      <w:r>
+        <w:rPr>
+          <w:rFonts w:ascii="NSimSun" w:hAnsi="NSimSun" w:cs="NSimSun"/>
+          <w:color w:val="B4B4B4"/>
+          <w:kern w:val="0"/>
+          <w:sz w:val="19"/>
+          <w:szCs w:val="19"/>
+          <w:highlight w:val="black"/>
+        </w:rPr>
+        <w:t>].</w:t>
+      </w:r>
+      <w:r>
+        <w:rPr>
+          <w:rFonts w:ascii="NSimSun" w:hAnsi="NSimSun" w:cs="NSimSun"/>
+          <w:color w:val="DCDCDC"/>
+          <w:kern w:val="0"/>
+          <w:sz w:val="19"/>
+          <w:szCs w:val="19"/>
+          <w:highlight w:val="black"/>
+        </w:rPr>
+        <w:t>mean</w:t>
+      </w:r>
+      <w:r>
+        <w:rPr>
+          <w:rFonts w:ascii="NSimSun" w:hAnsi="NSimSun" w:cs="NSimSun"/>
+          <w:color w:val="B4B4B4"/>
+          <w:kern w:val="0"/>
+          <w:sz w:val="19"/>
+          <w:szCs w:val="19"/>
+          <w:highlight w:val="black"/>
+        </w:rPr>
+        <w:t>())/</w:t>
+      </w:r>
+      <w:r>
+        <w:rPr>
+          <w:rFonts w:ascii="NSimSun" w:hAnsi="NSimSun" w:cs="NSimSun"/>
+          <w:color w:val="DCDCDC"/>
+          <w:kern w:val="0"/>
+          <w:sz w:val="19"/>
+          <w:szCs w:val="19"/>
+          <w:highlight w:val="black"/>
+        </w:rPr>
+        <w:t>X</w:t>
+      </w:r>
+      <w:r>
+        <w:rPr>
+          <w:rFonts w:ascii="NSimSun" w:hAnsi="NSimSun" w:cs="NSimSun"/>
+          <w:color w:val="B4B4B4"/>
+          <w:kern w:val="0"/>
+          <w:sz w:val="19"/>
+          <w:szCs w:val="19"/>
+          <w:highlight w:val="black"/>
+        </w:rPr>
+        <w:t>[:,</w:t>
+      </w:r>
+      <w:r>
+        <w:rPr>
+          <w:rFonts w:ascii="NSimSun" w:hAnsi="NSimSun" w:cs="NSimSun"/>
+          <w:color w:val="B5CEA8"/>
+          <w:kern w:val="0"/>
+          <w:sz w:val="19"/>
+          <w:szCs w:val="19"/>
+          <w:highlight w:val="black"/>
+        </w:rPr>
+        <w:t>0</w:t>
+      </w:r>
+      <w:r>
+        <w:rPr>
+          <w:rFonts w:ascii="NSimSun" w:hAnsi="NSimSun" w:cs="NSimSun"/>
+          <w:color w:val="B4B4B4"/>
+          <w:kern w:val="0"/>
+          <w:sz w:val="19"/>
+          <w:szCs w:val="19"/>
+          <w:highlight w:val="black"/>
+        </w:rPr>
+        <w:t>].</w:t>
+      </w:r>
+      <w:proofErr w:type="spellStart"/>
+      <w:r>
+        <w:rPr>
+          <w:rFonts w:ascii="NSimSun" w:hAnsi="NSimSun" w:cs="NSimSun"/>
+          <w:color w:val="DCDCDC"/>
+          <w:kern w:val="0"/>
+          <w:sz w:val="19"/>
+          <w:szCs w:val="19"/>
+          <w:highlight w:val="black"/>
+        </w:rPr>
+        <w:t>std</w:t>
+      </w:r>
+      <w:proofErr w:type="spellEnd"/>
+      <w:r>
+        <w:rPr>
+          <w:rFonts w:ascii="NSimSun" w:hAnsi="NSimSun" w:cs="NSimSun"/>
+          <w:color w:val="B4B4B4"/>
+          <w:kern w:val="0"/>
+          <w:sz w:val="19"/>
+          <w:szCs w:val="19"/>
+          <w:highlight w:val="black"/>
+        </w:rPr>
+        <w:t>();</w:t>
+      </w:r>
+    </w:p>
+    <w:p>
+      <w:pPr>
+        <w:rPr>
+          <w:rFonts w:ascii="NSimSun" w:hAnsi="NSimSun" w:cs="NSimSun" w:hint="eastAsia"/>
+          <w:color w:val="B4B4B4"/>
+          <w:kern w:val="0"/>
+          <w:sz w:val="19"/>
+          <w:szCs w:val="19"/>
+        </w:rPr>
+      </w:pPr>
+      <w:r>
+        <w:rPr>
+          <w:rFonts w:ascii="NSimSun" w:hAnsi="NSimSun" w:cs="NSimSun"/>
+          <w:color w:val="DCDCDC"/>
+          <w:kern w:val="0"/>
+          <w:sz w:val="19"/>
+          <w:szCs w:val="19"/>
+          <w:highlight w:val="black"/>
+        </w:rPr>
+        <w:t xml:space="preserve">&gt;&gt;&gt; </w:t>
+      </w:r>
+      <w:proofErr w:type="spellStart"/>
+      <w:r>
+        <w:rPr>
+          <w:rFonts w:ascii="NSimSun" w:hAnsi="NSimSun" w:cs="NSimSun"/>
+          <w:color w:val="DCDCDC"/>
+          <w:kern w:val="0"/>
+          <w:sz w:val="19"/>
+          <w:szCs w:val="19"/>
+          <w:highlight w:val="black"/>
+        </w:rPr>
+        <w:t>X_std</w:t>
+      </w:r>
+      <w:proofErr w:type="spellEnd"/>
+      <w:r>
+        <w:rPr>
+          <w:rFonts w:ascii="NSimSun" w:hAnsi="NSimSun" w:cs="NSimSun"/>
+          <w:color w:val="B4B4B4"/>
+          <w:kern w:val="0"/>
+          <w:sz w:val="19"/>
+          <w:szCs w:val="19"/>
+          <w:highlight w:val="black"/>
+        </w:rPr>
+        <w:t>[:,</w:t>
+      </w:r>
+      <w:r>
+        <w:rPr>
+          <w:rFonts w:ascii="NSimSun" w:hAnsi="NSimSun" w:cs="NSimSun"/>
+          <w:color w:val="B5CEA8"/>
+          <w:kern w:val="0"/>
+          <w:sz w:val="19"/>
+          <w:szCs w:val="19"/>
+          <w:highlight w:val="black"/>
+        </w:rPr>
+        <w:t>1</w:t>
+      </w:r>
+      <w:r>
+        <w:rPr>
+          <w:rFonts w:ascii="NSimSun" w:hAnsi="NSimSun" w:cs="NSimSun"/>
+          <w:color w:val="B4B4B4"/>
+          <w:kern w:val="0"/>
+          <w:sz w:val="19"/>
+          <w:szCs w:val="19"/>
+          <w:highlight w:val="black"/>
+        </w:rPr>
+        <w:t>]</w:t>
+      </w:r>
+      <w:r>
+        <w:rPr>
+          <w:rFonts w:ascii="NSimSun" w:hAnsi="NSimSun" w:cs="NSimSun"/>
+          <w:color w:val="DCDCDC"/>
+          <w:kern w:val="0"/>
+          <w:sz w:val="19"/>
+          <w:szCs w:val="19"/>
+          <w:highlight w:val="black"/>
+        </w:rPr>
+        <w:t xml:space="preserve"> </w:t>
+      </w:r>
+      <w:r>
+        <w:rPr>
+          <w:rFonts w:ascii="NSimSun" w:hAnsi="NSimSun" w:cs="NSimSun"/>
+          <w:color w:val="B4B4B4"/>
+          <w:kern w:val="0"/>
+          <w:sz w:val="19"/>
+          <w:szCs w:val="19"/>
+          <w:highlight w:val="black"/>
+        </w:rPr>
+        <w:t>=</w:t>
+      </w:r>
+      <w:r>
+        <w:rPr>
+          <w:rFonts w:ascii="NSimSun" w:hAnsi="NSimSun" w:cs="NSimSun"/>
+          <w:color w:val="DCDCDC"/>
+          <w:kern w:val="0"/>
+          <w:sz w:val="19"/>
+          <w:szCs w:val="19"/>
+          <w:highlight w:val="black"/>
+        </w:rPr>
+        <w:t xml:space="preserve"> </w:t>
+      </w:r>
+      <w:r>
+        <w:rPr>
+          <w:rFonts w:ascii="NSimSun" w:hAnsi="NSimSun" w:cs="NSimSun"/>
+          <w:color w:val="B4B4B4"/>
+          <w:kern w:val="0"/>
+          <w:sz w:val="19"/>
+          <w:szCs w:val="19"/>
+          <w:highlight w:val="black"/>
+        </w:rPr>
+        <w:t>(</w:t>
+      </w:r>
+      <w:r>
+        <w:rPr>
+          <w:rFonts w:ascii="NSimSun" w:hAnsi="NSimSun" w:cs="NSimSun"/>
+          <w:color w:val="DCDCDC"/>
+          <w:kern w:val="0"/>
+          <w:sz w:val="19"/>
+          <w:szCs w:val="19"/>
+          <w:highlight w:val="black"/>
+        </w:rPr>
+        <w:t>X</w:t>
+      </w:r>
+      <w:r>
+        <w:rPr>
+          <w:rFonts w:ascii="NSimSun" w:hAnsi="NSimSun" w:cs="NSimSun"/>
+          <w:color w:val="B4B4B4"/>
+          <w:kern w:val="0"/>
+          <w:sz w:val="19"/>
+          <w:szCs w:val="19"/>
+          <w:highlight w:val="black"/>
+        </w:rPr>
+        <w:t>[:,</w:t>
+      </w:r>
+      <w:r>
+        <w:rPr>
+          <w:rFonts w:ascii="NSimSun" w:hAnsi="NSimSun" w:cs="NSimSun"/>
+          <w:color w:val="B5CEA8"/>
+          <w:kern w:val="0"/>
+          <w:sz w:val="19"/>
+          <w:szCs w:val="19"/>
+          <w:highlight w:val="black"/>
+        </w:rPr>
+        <w:t>1</w:t>
+      </w:r>
+      <w:r>
+        <w:rPr>
+          <w:rFonts w:ascii="NSimSun" w:hAnsi="NSimSun" w:cs="NSimSun"/>
+          <w:color w:val="B4B4B4"/>
+          <w:kern w:val="0"/>
+          <w:sz w:val="19"/>
+          <w:szCs w:val="19"/>
+          <w:highlight w:val="black"/>
+        </w:rPr>
+        <w:t>]-</w:t>
+      </w:r>
+      <w:r>
+        <w:rPr>
+          <w:rFonts w:ascii="NSimSun" w:hAnsi="NSimSun" w:cs="NSimSun"/>
+          <w:color w:val="DCDCDC"/>
+          <w:kern w:val="0"/>
+          <w:sz w:val="19"/>
+          <w:szCs w:val="19"/>
+          <w:highlight w:val="black"/>
+        </w:rPr>
+        <w:t>X</w:t>
+      </w:r>
+      <w:r>
+        <w:rPr>
+          <w:rFonts w:ascii="NSimSun" w:hAnsi="NSimSun" w:cs="NSimSun"/>
+          <w:color w:val="B4B4B4"/>
+          <w:kern w:val="0"/>
+          <w:sz w:val="19"/>
+          <w:szCs w:val="19"/>
+          <w:highlight w:val="black"/>
+        </w:rPr>
+        <w:t>[:,</w:t>
+      </w:r>
+      <w:r>
+        <w:rPr>
+          <w:rFonts w:ascii="NSimSun" w:hAnsi="NSimSun" w:cs="NSimSun"/>
+          <w:color w:val="B5CEA8"/>
+          <w:kern w:val="0"/>
+          <w:sz w:val="19"/>
+          <w:szCs w:val="19"/>
+          <w:highlight w:val="black"/>
+        </w:rPr>
+        <w:t>1</w:t>
+      </w:r>
+      <w:r>
+        <w:rPr>
+          <w:rFonts w:ascii="NSimSun" w:hAnsi="NSimSun" w:cs="NSimSun"/>
+          <w:color w:val="B4B4B4"/>
+          <w:kern w:val="0"/>
+          <w:sz w:val="19"/>
+          <w:szCs w:val="19"/>
+          <w:highlight w:val="black"/>
+        </w:rPr>
+        <w:t>].</w:t>
+      </w:r>
+      <w:r>
+        <w:rPr>
+          <w:rFonts w:ascii="NSimSun" w:hAnsi="NSimSun" w:cs="NSimSun"/>
+          <w:color w:val="DCDCDC"/>
+          <w:kern w:val="0"/>
+          <w:sz w:val="19"/>
+          <w:szCs w:val="19"/>
+          <w:highlight w:val="black"/>
+        </w:rPr>
+        <w:t>mean</w:t>
+      </w:r>
+      <w:r>
+        <w:rPr>
+          <w:rFonts w:ascii="NSimSun" w:hAnsi="NSimSun" w:cs="NSimSun"/>
+          <w:color w:val="B4B4B4"/>
+          <w:kern w:val="0"/>
+          <w:sz w:val="19"/>
+          <w:szCs w:val="19"/>
+          <w:highlight w:val="black"/>
+        </w:rPr>
+        <w:t>())/</w:t>
+      </w:r>
+      <w:r>
+        <w:rPr>
+          <w:rFonts w:ascii="NSimSun" w:hAnsi="NSimSun" w:cs="NSimSun"/>
+          <w:color w:val="DCDCDC"/>
+          <w:kern w:val="0"/>
+          <w:sz w:val="19"/>
+          <w:szCs w:val="19"/>
+          <w:highlight w:val="black"/>
+        </w:rPr>
+        <w:t>X</w:t>
+      </w:r>
+      <w:r>
+        <w:rPr>
+          <w:rFonts w:ascii="NSimSun" w:hAnsi="NSimSun" w:cs="NSimSun"/>
+          <w:color w:val="B4B4B4"/>
+          <w:kern w:val="0"/>
+          <w:sz w:val="19"/>
+          <w:szCs w:val="19"/>
+          <w:highlight w:val="black"/>
+        </w:rPr>
+        <w:t>[:,</w:t>
+      </w:r>
+      <w:r>
+        <w:rPr>
+          <w:rFonts w:ascii="NSimSun" w:hAnsi="NSimSun" w:cs="NSimSun"/>
+          <w:color w:val="B5CEA8"/>
+          <w:kern w:val="0"/>
+          <w:sz w:val="19"/>
+          <w:szCs w:val="19"/>
+          <w:highlight w:val="black"/>
+        </w:rPr>
+        <w:t>0</w:t>
+      </w:r>
+      <w:r>
+        <w:rPr>
+          <w:rFonts w:ascii="NSimSun" w:hAnsi="NSimSun" w:cs="NSimSun"/>
+          <w:color w:val="B4B4B4"/>
+          <w:kern w:val="0"/>
+          <w:sz w:val="19"/>
+          <w:szCs w:val="19"/>
+          <w:highlight w:val="black"/>
+        </w:rPr>
+        <w:t>].</w:t>
+      </w:r>
+      <w:proofErr w:type="spellStart"/>
+      <w:r>
+        <w:rPr>
+          <w:rFonts w:ascii="NSimSun" w:hAnsi="NSimSun" w:cs="NSimSun"/>
+          <w:color w:val="DCDCDC"/>
+          <w:kern w:val="0"/>
+          <w:sz w:val="19"/>
+          <w:szCs w:val="19"/>
+          <w:highlight w:val="black"/>
+        </w:rPr>
+        <w:t>std</w:t>
+      </w:r>
+      <w:proofErr w:type="spellEnd"/>
+      <w:r>
+        <w:rPr>
+          <w:rFonts w:ascii="NSimSun" w:hAnsi="NSimSun" w:cs="NSimSun"/>
+          <w:color w:val="B4B4B4"/>
+          <w:kern w:val="0"/>
+          <w:sz w:val="19"/>
+          <w:szCs w:val="19"/>
+          <w:highlight w:val="black"/>
+        </w:rPr>
+        <w:t>();</w:t>
+      </w:r>
+    </w:p>
+    <w:p>
+      <w:pPr>
+        <w:rPr>
+          <w:rFonts w:ascii="NSimSun" w:hAnsi="NSimSun" w:cs="NSimSun" w:hint="eastAsia"/>
+          <w:color w:val="B4B4B4"/>
+          <w:kern w:val="0"/>
+          <w:sz w:val="19"/>
+          <w:szCs w:val="19"/>
+        </w:rPr>
+      </w:pPr>
+    </w:p>
+    <w:p>
+      <w:pPr>
+        <w:rPr>
+          <w:rStyle w:val="fontstyle01"/>
+          <w:rFonts w:hint="eastAsia"/>
+        </w:rPr>
+      </w:pPr>
+      <w:r>
+        <w:rPr>
+          <w:rStyle w:val="fontstyle01"/>
+        </w:rPr>
+        <w:t>After standardization, we will train the Adaline again and see that it now converges</w:t>
+      </w:r>
+      <w:r>
+        <w:rPr>
+          <w:rStyle w:val="fontstyle01"/>
+          <w:rFonts w:hint="eastAsia"/>
+        </w:rPr>
+        <w:t xml:space="preserve"> </w:t>
+      </w:r>
+      <w:r>
+        <w:rPr>
+          <w:rStyle w:val="fontstyle01"/>
+        </w:rPr>
+        <w:t xml:space="preserve">using a learning rate </w:t>
+      </w:r>
+      <w:r>
+        <w:rPr>
+          <w:rStyle w:val="fontstyle21"/>
+        </w:rPr>
+        <w:t xml:space="preserve">η </w:t>
+      </w:r>
+      <w:r>
+        <w:rPr>
+          <w:rStyle w:val="fontstyle21"/>
+          <w:sz w:val="24"/>
+          <w:szCs w:val="24"/>
+        </w:rPr>
+        <w:t xml:space="preserve">= </w:t>
+      </w:r>
+      <w:r>
+        <w:rPr>
+          <w:rStyle w:val="fontstyle31"/>
+        </w:rPr>
+        <w:t>0.01</w:t>
+      </w:r>
+      <w:r>
+        <w:rPr>
+          <w:rStyle w:val="fontstyle01"/>
+        </w:rPr>
+        <w:t>:</w:t>
+      </w:r>
+    </w:p>
+    <w:p>
+      <w:pPr>
+        <w:rPr>
+          <w:szCs w:val="21"/>
+        </w:rPr>
+      </w:pPr>
+      <w:r>
+        <w:rPr>
+          <w:rStyle w:val="fontstyle01"/>
+        </w:rPr>
+        <w:t>However, note that the SSE</w:t>
+      </w:r>
+      <w:r>
+        <w:rPr>
+          <w:rStyle w:val="fontstyle01"/>
+          <w:rFonts w:hint="eastAsia"/>
+        </w:rPr>
+        <w:t xml:space="preserve"> </w:t>
+      </w:r>
+      <w:r>
+        <w:rPr>
+          <w:rStyle w:val="fontstyle01"/>
+        </w:rPr>
+        <w:t xml:space="preserve">remains non-zero even though all samples were </w:t>
+      </w:r>
+      <w:proofErr w:type="spellStart"/>
+      <w:r>
+        <w:rPr>
+          <w:rStyle w:val="fontstyle01"/>
+        </w:rPr>
+        <w:t>classifed</w:t>
+      </w:r>
+      <w:proofErr w:type="spellEnd"/>
+      <w:r>
+        <w:rPr>
+          <w:rStyle w:val="fontstyle01"/>
+        </w:rPr>
+        <w:t xml:space="preserve"> correctly.</w:t>
+      </w:r>
     </w:p>
     <w:sectPr>
       <w:pgSz w:w="11906" w:h="16838"/>
@@ -5754,6 +6521,51 @@
       <w:ind w:firstLineChars="200" w:firstLine="420"/>
     </w:pPr>
   </w:style>
+  <w:style w:type="character" w:customStyle="1" w:styleId="fontstyle01">
+    <w:name w:val="fontstyle01"/>
+    <w:basedOn w:val="a0"/>
+    <w:rsid w:val="00BA6011"/>
+    <w:rPr>
+      <w:rFonts w:ascii="BookAntiqua" w:hAnsi="BookAntiqua" w:hint="default"/>
+      <w:b w:val="0"/>
+      <w:bCs w:val="0"/>
+      <w:i w:val="0"/>
+      <w:iCs w:val="0"/>
+      <w:color w:val="000000"/>
+      <w:sz w:val="22"/>
+      <w:szCs w:val="22"/>
+    </w:rPr>
+  </w:style>
+  <w:style w:type="character" w:customStyle="1" w:styleId="fontstyle21">
+    <w:name w:val="fontstyle21"/>
+    <w:basedOn w:val="a0"/>
+    <w:rsid w:val="00BA6011"/>
+    <w:rPr>
+      <w:rFonts w:ascii="SymbolMT" w:hAnsi="SymbolMT" w:hint="default"/>
+      <w:b w:val="0"/>
+      <w:bCs w:val="0"/>
+      <w:i w:val="0"/>
+      <w:iCs w:val="0"/>
+      <w:color w:val="000000"/>
+      <w:sz w:val="26"/>
+      <w:szCs w:val="26"/>
+    </w:rPr>
+  </w:style>
+  <w:style w:type="character" w:customStyle="1" w:styleId="fontstyle31">
+    <w:name w:val="fontstyle31"/>
+    <w:basedOn w:val="a0"/>
+    <w:rsid w:val="00BA6011"/>
+    <w:rPr>
+      <w:rFonts w:ascii="TimesNewRomanPSMT" w:hAnsi="TimesNewRomanPSMT" w:hint="default"/>
+      <w:b w:val="0"/>
+      <w:bCs w:val="0"/>
+      <w:i w:val="0"/>
+      <w:iCs w:val="0"/>
+      <w:color w:val="000000"/>
+      <w:sz w:val="24"/>
+      <w:szCs w:val="24"/>
+    </w:rPr>
+  </w:style>
 </w:styles>
 </file>
 
@@ -6045,6 +6857,51 @@
       <w:ind w:firstLineChars="200" w:firstLine="420"/>
     </w:pPr>
   </w:style>
+  <w:style w:type="character" w:customStyle="1" w:styleId="fontstyle01">
+    <w:name w:val="fontstyle01"/>
+    <w:basedOn w:val="a0"/>
+    <w:rsid w:val="00BA6011"/>
+    <w:rPr>
+      <w:rFonts w:ascii="BookAntiqua" w:hAnsi="BookAntiqua" w:hint="default"/>
+      <w:b w:val="0"/>
+      <w:bCs w:val="0"/>
+      <w:i w:val="0"/>
+      <w:iCs w:val="0"/>
+      <w:color w:val="000000"/>
+      <w:sz w:val="22"/>
+      <w:szCs w:val="22"/>
+    </w:rPr>
+  </w:style>
+  <w:style w:type="character" w:customStyle="1" w:styleId="fontstyle21">
+    <w:name w:val="fontstyle21"/>
+    <w:basedOn w:val="a0"/>
+    <w:rsid w:val="00BA6011"/>
+    <w:rPr>
+      <w:rFonts w:ascii="SymbolMT" w:hAnsi="SymbolMT" w:hint="default"/>
+      <w:b w:val="0"/>
+      <w:bCs w:val="0"/>
+      <w:i w:val="0"/>
+      <w:iCs w:val="0"/>
+      <w:color w:val="000000"/>
+      <w:sz w:val="26"/>
+      <w:szCs w:val="26"/>
+    </w:rPr>
+  </w:style>
+  <w:style w:type="character" w:customStyle="1" w:styleId="fontstyle31">
+    <w:name w:val="fontstyle31"/>
+    <w:basedOn w:val="a0"/>
+    <w:rsid w:val="00BA6011"/>
+    <w:rPr>
+      <w:rFonts w:ascii="TimesNewRomanPSMT" w:hAnsi="TimesNewRomanPSMT" w:hint="default"/>
+      <w:b w:val="0"/>
+      <w:bCs w:val="0"/>
+      <w:i w:val="0"/>
+      <w:iCs w:val="0"/>
+      <w:color w:val="000000"/>
+      <w:sz w:val="24"/>
+      <w:szCs w:val="24"/>
+    </w:rPr>
+  </w:style>
 </w:styles>
 </file>
 

</xml_diff>